<commit_message>
AI improvement and new level added
</commit_message>
<xml_diff>
--- a/Bugs Venture/Docs/Laserdroid.docx
+++ b/Bugs Venture/Docs/Laserdroid.docx
@@ -159,7 +159,13 @@
         <w:t>sieht er den Charakter greift er ihn an</w:t>
       </w:r>
       <w:r>
-        <w:t xml:space="preserve"> (Sichtradius in Blickrichtung 180° / kommt der Ch</w:t>
+        <w:t xml:space="preserve"> (</w:t>
+      </w:r>
+      <w:r>
+        <w:t>Sichtradius in Blickrichtung 90</w:t>
+      </w:r>
+      <w:r>
+        <w:t>° / kommt der Ch</w:t>
       </w:r>
       <w:r>
         <w:t>arakter von hinten bis auf 2</w:t>
@@ -321,7 +327,10 @@
         <w:t xml:space="preserve">sieht er den Charakter greift er ihn an (Sichtradius in Blickrichtung </w:t>
       </w:r>
       <w:r>
-        <w:t xml:space="preserve">90° / </w:t>
+        <w:t>180</w:t>
+      </w:r>
+      <w:r>
+        <w:t xml:space="preserve">° / </w:t>
       </w:r>
       <w:r>
         <w:t>kommt der Ch</w:t>
@@ -345,7 +354,7 @@
         <w:t>hat er den Charak</w:t>
       </w:r>
       <w:r>
-        <w:t>ter gesichtet verfolgt er diesem</w:t>
+        <w:t>ter gesichtet verfolgt er diesen</w:t>
       </w:r>
       <w:r>
         <w:t xml:space="preserve"> in andere Räume</w:t>
@@ -499,6 +508,18 @@
         </w:numPr>
       </w:pPr>
       <w:r>
+        <w:t>etwas langsamer als Charakter</w:t>
+      </w:r>
+    </w:p>
+    <w:p>
+      <w:pPr>
+        <w:pStyle w:val="Listenabsatz"/>
+        <w:numPr>
+          <w:ilvl w:val="0"/>
+          <w:numId w:val="1"/>
+        </w:numPr>
+      </w:pPr>
+      <w:r>
         <w:t>blei</w:t>
       </w:r>
       <w:r>
@@ -535,7 +556,13 @@
         </w:numPr>
       </w:pPr>
       <w:r>
-        <w:t>Sichtet er den Spieler bewegt er sich auf diesen zu bis er auf 5 Meter an ihn herrangekommen ist</w:t>
+        <w:t>Sichtet er den Spieler</w:t>
+      </w:r>
+      <w:r>
+        <w:t xml:space="preserve"> (Sichtradius 360° bis zu 15 Meter Entfernung)</w:t>
+      </w:r>
+      <w:r>
+        <w:t xml:space="preserve"> bewegt er sich auf diesen zu bis er auf 5 Meter an ihn herrangekommen ist</w:t>
       </w:r>
     </w:p>
     <w:p>
@@ -716,6 +743,18 @@
         </w:numPr>
       </w:pPr>
       <w:r>
+        <w:t>Die straheln bauen sich von der Waffe aus auf und erscheinen nicht einfach</w:t>
+      </w:r>
+    </w:p>
+    <w:p>
+      <w:pPr>
+        <w:pStyle w:val="Listenabsatz"/>
+        <w:numPr>
+          <w:ilvl w:val="0"/>
+          <w:numId w:val="1"/>
+        </w:numPr>
+      </w:pPr>
+      <w:r>
         <w:t>Strahlen werden einmal um 360° gedreht</w:t>
       </w:r>
     </w:p>
@@ -731,25 +770,484 @@
         <w:t>Ei</w:t>
       </w:r>
       <w:r>
-        <w:t>ne vol</w:t>
+        <w:t>ne vollstä</w:t>
+      </w:r>
+      <w:r>
+        <w:t>nd</w:t>
+      </w:r>
+      <w:r>
+        <w:t>ige Drehu</w:t>
+      </w:r>
+      <w:r>
+        <w:t>ng dauert</w:t>
+      </w:r>
+      <w:r>
+        <w:t xml:space="preserve"> 10 Sekunden</w:t>
+      </w:r>
+    </w:p>
+    <w:p/>
+    <w:p>
+      <w:pPr>
+        <w:rPr>
+          <w:b/>
+          <w:u w:val="single"/>
+        </w:rPr>
+      </w:pPr>
+      <w:r>
+        <w:rPr>
+          <w:b/>
+          <w:u w:val="single"/>
+        </w:rPr>
+        <w:br w:type="page"/>
+      </w:r>
+    </w:p>
+    <w:p>
+      <w:pPr>
+        <w:rPr>
+          <w:b/>
+          <w:u w:val="single"/>
+        </w:rPr>
+      </w:pPr>
+      <w:r>
+        <w:rPr>
+          <w:b/>
+          <w:u w:val="single"/>
+        </w:rPr>
+        <w:lastRenderedPageBreak/>
+        <w:t>Gegnertyp 4:</w:t>
+      </w:r>
+    </w:p>
+    <w:p>
+      <w:pPr>
+        <w:pStyle w:val="Listenabsatz"/>
+        <w:numPr>
+          <w:ilvl w:val="0"/>
+          <w:numId w:val="1"/>
+        </w:numPr>
+      </w:pPr>
+      <w:r>
+        <w:t>nötige Treffer</w:t>
+      </w:r>
+      <w:r>
+        <w:t>:</w:t>
+      </w:r>
+      <w:r>
+        <w:t xml:space="preserve"> 1</w:t>
+      </w:r>
+    </w:p>
+    <w:p>
+      <w:pPr>
+        <w:rPr>
+          <w:u w:val="single"/>
+        </w:rPr>
+      </w:pPr>
+      <w:r>
+        <w:rPr>
+          <w:u w:val="single"/>
+        </w:rPr>
+        <w:t>Verhalten:</w:t>
+      </w:r>
+    </w:p>
+    <w:p>
+      <w:pPr>
+        <w:pStyle w:val="Listenabsatz"/>
+        <w:numPr>
+          <w:ilvl w:val="0"/>
+          <w:numId w:val="1"/>
+        </w:numPr>
+      </w:pPr>
+      <w:r>
+        <w:t>gleiche geschwindigkeit wie Charakter</w:t>
+      </w:r>
+    </w:p>
+    <w:p>
+      <w:pPr>
+        <w:pStyle w:val="Listenabsatz"/>
+        <w:numPr>
+          <w:ilvl w:val="0"/>
+          <w:numId w:val="1"/>
+        </w:numPr>
+      </w:pPr>
+      <w:r>
+        <w:t xml:space="preserve">sieht er den Charakter greift er ihn an </w:t>
+      </w:r>
+      <w:r>
+        <w:t>(Sichtradius in Blickrichtung 180</w:t>
+      </w:r>
+      <w:r>
+        <w:t>° / kommt der Charakter von hinten bis auf 2 Meter an den Gegner herran registriert er den Charakter)</w:t>
+      </w:r>
+    </w:p>
+    <w:p>
+      <w:pPr>
+        <w:pStyle w:val="Listenabsatz"/>
+        <w:numPr>
+          <w:ilvl w:val="1"/>
+          <w:numId w:val="1"/>
+        </w:numPr>
+      </w:pPr>
+      <w:r>
+        <w:t>hat er den Charak</w:t>
+      </w:r>
+      <w:r>
+        <w:t>ter gesichtet verfolgt er diesen</w:t>
+      </w:r>
+      <w:r>
+        <w:t xml:space="preserve"> in andere Räume</w:t>
+      </w:r>
+    </w:p>
+    <w:p>
+      <w:pPr>
+        <w:pStyle w:val="Listenabsatz"/>
+        <w:numPr>
+          <w:ilvl w:val="1"/>
+          <w:numId w:val="1"/>
+        </w:numPr>
+      </w:pPr>
+      <w:r>
+        <w:t xml:space="preserve">verliert er den Charakter aus den Augen kehrt </w:t>
+      </w:r>
+      <w:r>
+        <w:t>er z</w:t>
+      </w:r>
+      <w:r>
+        <w:t>urück in den Raum aus welchem er kam</w:t>
+      </w:r>
+    </w:p>
+    <w:p>
+      <w:pPr>
+        <w:pStyle w:val="Listenabsatz"/>
+        <w:numPr>
+          <w:ilvl w:val="0"/>
+          <w:numId w:val="1"/>
+        </w:numPr>
+      </w:pPr>
+      <w:r>
+        <w:t>hält möglichst Abstand vom Charakter</w:t>
+      </w:r>
+    </w:p>
+    <w:p>
+      <w:pPr>
+        <w:pStyle w:val="Listenabsatz"/>
+        <w:numPr>
+          <w:ilvl w:val="0"/>
+          <w:numId w:val="1"/>
+        </w:numPr>
+      </w:pPr>
+      <w:r>
+        <w:t>während eines Angriffs bleibt seine Position unverändert</w:t>
+      </w:r>
+    </w:p>
+    <w:p>
+      <w:pPr>
+        <w:pStyle w:val="Listenabsatz"/>
+        <w:numPr>
+          <w:ilvl w:val="0"/>
+          <w:numId w:val="1"/>
+        </w:numPr>
+      </w:pPr>
+      <w:r>
+        <w:t>nach seinem Wurf bleibt er 1 Sekunde stehen</w:t>
+      </w:r>
+    </w:p>
+    <w:p>
+      <w:pPr>
+        <w:pStyle w:val="Listenabsatz"/>
+        <w:numPr>
+          <w:ilvl w:val="0"/>
+          <w:numId w:val="1"/>
+        </w:numPr>
+      </w:pPr>
+      <w:r>
+        <w:t>danach sucht er eine neue Position</w:t>
+      </w:r>
+    </w:p>
+    <w:p>
+      <w:pPr>
+        <w:pStyle w:val="Listenabsatz"/>
+        <w:numPr>
+          <w:ilvl w:val="0"/>
+          <w:numId w:val="1"/>
+        </w:numPr>
+      </w:pPr>
+      <w:r>
+        <w:t>sind hohe Gegenstände vorhanden, versucht er beim wechseln der Position diese zwischen sich und den Chrakter zu bringen</w:t>
+      </w:r>
+    </w:p>
+    <w:p>
+      <w:pPr>
+        <w:rPr>
+          <w:u w:val="single"/>
+        </w:rPr>
+      </w:pPr>
+      <w:r>
+        <w:rPr>
+          <w:u w:val="single"/>
+        </w:rPr>
+        <w:t>Waffe:</w:t>
+      </w:r>
+    </w:p>
+    <w:p>
+      <w:pPr>
+        <w:pStyle w:val="Listenabsatz"/>
+        <w:numPr>
+          <w:ilvl w:val="0"/>
+          <w:numId w:val="1"/>
+        </w:numPr>
+      </w:pPr>
+      <w:r>
+        <w:t>wirft EMP-Granaten</w:t>
+      </w:r>
+    </w:p>
+    <w:p>
+      <w:pPr>
+        <w:pStyle w:val="Listenabsatz"/>
+        <w:numPr>
+          <w:ilvl w:val="0"/>
+          <w:numId w:val="1"/>
+        </w:numPr>
+      </w:pPr>
+      <w:r>
+        <w:t>Explosionsdurchmesser: 4 Meter</w:t>
+      </w:r>
+    </w:p>
+    <w:p>
+      <w:pPr>
+        <w:pStyle w:val="Listenabsatz"/>
+        <w:numPr>
+          <w:ilvl w:val="0"/>
+          <w:numId w:val="1"/>
+        </w:numPr>
+      </w:pPr>
+      <w:r>
+        <w:t>Die Bewegungsgeschwindigkeit aller Objekte innerhalb der Explosion wird</w:t>
+      </w:r>
+      <w:r>
+        <w:t xml:space="preserve"> für 5 Sekunden um 50% reduziert</w:t>
+      </w:r>
+      <w:r>
+        <w:t xml:space="preserve"> (sowhl Charakter als auch Gegner)</w:t>
+      </w:r>
+    </w:p>
+    <w:p>
+      <w:pPr>
+        <w:pStyle w:val="Listenabsatz"/>
+        <w:numPr>
+          <w:ilvl w:val="0"/>
+          <w:numId w:val="1"/>
+        </w:numPr>
+      </w:pPr>
+      <w:r>
+        <w:t>d</w:t>
+      </w:r>
+      <w:r>
+        <w:t>er Gegner wirft immer an die Stelle, an welcher er den Charakter zuletzt registriert hat</w:t>
+      </w:r>
+    </w:p>
+    <w:p>
+      <w:pPr>
+        <w:pStyle w:val="Listenabsatz"/>
+        <w:numPr>
+          <w:ilvl w:val="0"/>
+          <w:numId w:val="1"/>
+        </w:numPr>
+      </w:pPr>
+      <w:r>
+        <w:t>p</w:t>
+      </w:r>
+      <w:r>
+        <w:t>ro Position wirft er maximal 1 mal</w:t>
+      </w:r>
+    </w:p>
+    <w:p>
+      <w:pPr>
+        <w:pStyle w:val="Listenabsatz"/>
+        <w:numPr>
+          <w:ilvl w:val="0"/>
+          <w:numId w:val="1"/>
+        </w:numPr>
+      </w:pPr>
+      <w:r>
+        <w:t>er</w:t>
+      </w:r>
+      <w:r>
+        <w:t xml:space="preserve"> kann maximal alle 5</w:t>
+      </w:r>
+      <w:r>
+        <w:t xml:space="preserve"> Sekunden erneut werfen</w:t>
+      </w:r>
+    </w:p>
+    <w:p/>
+    <w:p>
+      <w:pPr>
+        <w:rPr>
+          <w:b/>
+          <w:u w:val="single"/>
+        </w:rPr>
+      </w:pPr>
+      <w:r>
+        <w:rPr>
+          <w:b/>
+          <w:u w:val="single"/>
+        </w:rPr>
+        <w:t>Gegnertyp 5:</w:t>
+      </w:r>
+    </w:p>
+    <w:p>
+      <w:pPr>
+        <w:pStyle w:val="Listenabsatz"/>
+        <w:numPr>
+          <w:ilvl w:val="0"/>
+          <w:numId w:val="1"/>
+        </w:numPr>
+      </w:pPr>
+      <w:r>
+        <w:t>nötige Treffer: 1</w:t>
+      </w:r>
+    </w:p>
+    <w:p>
+      <w:pPr>
+        <w:rPr>
+          <w:u w:val="single"/>
+        </w:rPr>
+      </w:pPr>
+      <w:r>
+        <w:rPr>
+          <w:u w:val="single"/>
+        </w:rPr>
+        <w:t>Verhalten:</w:t>
+      </w:r>
+    </w:p>
+    <w:p>
+      <w:pPr>
+        <w:pStyle w:val="Listenabsatz"/>
+        <w:numPr>
+          <w:ilvl w:val="0"/>
+          <w:numId w:val="1"/>
+        </w:numPr>
+      </w:pPr>
+      <w:r>
+        <w:t>sieht er den Charakter greift er ihn an (</w:t>
+      </w:r>
+      <w:r>
+        <w:t>Sichtradius in Blickrichtung 90</w:t>
+      </w:r>
+      <w:r>
+        <w:t>° / kommt der Charakter von hinten bis auf 2 Meter an den Gegner herran registriert er den Charakter)</w:t>
+      </w:r>
+    </w:p>
+    <w:p>
+      <w:pPr>
+        <w:pStyle w:val="Listenabsatz"/>
+        <w:numPr>
+          <w:ilvl w:val="1"/>
+          <w:numId w:val="1"/>
+        </w:numPr>
+      </w:pPr>
+      <w:r>
+        <w:t>hat er den Charakter gesichtet verfolgt er diesen in andere Räume</w:t>
+      </w:r>
+    </w:p>
+    <w:p>
+      <w:pPr>
+        <w:pStyle w:val="Listenabsatz"/>
+        <w:numPr>
+          <w:ilvl w:val="1"/>
+          <w:numId w:val="1"/>
+        </w:numPr>
+      </w:pPr>
+      <w:r>
+        <w:t>verliert er den Charakter aus den Augen kehrt er zurück in den Raum aus welchem er kam</w:t>
+      </w:r>
+    </w:p>
+    <w:p>
+      <w:pPr>
+        <w:pStyle w:val="Listenabsatz"/>
+        <w:numPr>
+          <w:ilvl w:val="0"/>
+          <w:numId w:val="1"/>
+        </w:numPr>
+      </w:pPr>
+      <w:r>
+        <w:t>bewegt sich kontinuierlich auf den Charakter zu</w:t>
+      </w:r>
+    </w:p>
+    <w:p>
+      <w:pPr>
+        <w:pStyle w:val="Listenabsatz"/>
+        <w:numPr>
+          <w:ilvl w:val="1"/>
+          <w:numId w:val="1"/>
+        </w:numPr>
+      </w:pPr>
+      <w:r>
+        <w:t>sprintet immer wieder kurze Strecken (doppelt so schnell wie Charakter)</w:t>
+      </w:r>
+    </w:p>
+    <w:p>
+      <w:pPr>
+        <w:pStyle w:val="Listenabsatz"/>
+        <w:numPr>
+          <w:ilvl w:val="1"/>
+          <w:numId w:val="1"/>
+        </w:numPr>
+      </w:pPr>
+      <w:r>
+        <w:t>bewegt sich im „ZickZack“ bzw. wenn große Gegnestände vorhanden sind immer wieder in eine neue Deckung, bis er den Charakter ereicht hat</w:t>
+      </w:r>
+    </w:p>
+    <w:p>
+      <w:pPr>
+        <w:pStyle w:val="Listenabsatz"/>
+        <w:numPr>
+          <w:ilvl w:val="1"/>
+          <w:numId w:val="1"/>
+        </w:numPr>
+      </w:pPr>
+      <w:r>
+        <w:t>nach jedem kurzen Sprint (etwa 2 Meter weit) bleibt er für eine Halbe Sekunde stehen</w:t>
+      </w:r>
+    </w:p>
+    <w:p>
+      <w:pPr>
+        <w:pStyle w:val="Listenabsatz"/>
+        <w:numPr>
+          <w:ilvl w:val="0"/>
+          <w:numId w:val="1"/>
+        </w:numPr>
+      </w:pPr>
+      <w:r>
+        <w:t>hat der Gegner den Charakter erreicht greift er an</w:t>
+      </w:r>
+    </w:p>
+    <w:p>
+      <w:pPr>
+        <w:ind w:left="360"/>
+        <w:rPr>
+          <w:u w:val="single"/>
+        </w:rPr>
+      </w:pPr>
+      <w:r>
+        <w:rPr>
+          <w:u w:val="single"/>
+        </w:rPr>
+        <w:lastRenderedPageBreak/>
+        <w:t>Waffe:</w:t>
+      </w:r>
+    </w:p>
+    <w:p>
+      <w:pPr>
+        <w:pStyle w:val="Listenabsatz"/>
+        <w:numPr>
+          <w:ilvl w:val="0"/>
+          <w:numId w:val="1"/>
+        </w:numPr>
+      </w:pPr>
+      <w:r>
+        <w:t>Nahkampfangriff mit max. 1 Meter Reichweite</w:t>
       </w:r>
       <w:bookmarkStart w:id="0" w:name="_GoBack"/>
       <w:bookmarkEnd w:id="0"/>
-      <w:r>
-        <w:t>lstä</w:t>
-      </w:r>
-      <w:r>
-        <w:t>nd</w:t>
-      </w:r>
-      <w:r>
-        <w:t>ige Drehu</w:t>
-      </w:r>
-      <w:r>
-        <w:t>ng dauert</w:t>
-      </w:r>
-      <w:r>
-        <w:t xml:space="preserve"> 10 Sekunden</w:t>
-      </w:r>
     </w:p>
     <w:sectPr>
       <w:pgSz w:w="11906" w:h="16838"/>
@@ -1002,7 +1500,7 @@
         <w:rFonts w:ascii="Calibri" w:eastAsiaTheme="minorHAnsi" w:hAnsi="Calibri" w:cs="Calibri" w:hint="default"/>
       </w:rPr>
     </w:lvl>
-    <w:lvl w:ilvl="1" w:tplc="04070003" w:tentative="1">
+    <w:lvl w:ilvl="1" w:tplc="04070003">
       <w:start w:val="1"/>
       <w:numFmt w:val="bullet"/>
       <w:lvlText w:val="o"/>

</xml_diff>